<commit_message>
Manual da 1º etapa de implementação do sistema web
</commit_message>
<xml_diff>
--- a/manual.txt.docx
+++ b/manual.txt.docx
@@ -14,6 +14,27 @@
           <w:szCs w:val="24"/>
         </w:rPr>
       </w:pPr>
+      <w:r>
+        <w:rPr>
+          <w:rFonts w:ascii="Times New Roman" w:hAnsi="Times New Roman" w:cs="Times New Roman"/>
+          <w:b/>
+          <w:sz w:val="24"/>
+          <w:szCs w:val="24"/>
+        </w:rPr>
+        <w:t>Trabalho de Banco de Dados II</w:t>
+      </w:r>
+    </w:p>
+    <w:p>
+      <w:pPr>
+        <w:spacing w:after="0" w:line="360" w:lineRule="auto"/>
+        <w:ind w:firstLine="851"/>
+        <w:jc w:val="center"/>
+        <w:rPr>
+          <w:rFonts w:ascii="Times New Roman" w:hAnsi="Times New Roman" w:cs="Times New Roman"/>
+          <w:sz w:val="24"/>
+          <w:szCs w:val="24"/>
+        </w:rPr>
+      </w:pPr>
       <w:bookmarkStart w:id="0" w:name="_GoBack"/>
       <w:bookmarkEnd w:id="0"/>
       <w:r>
@@ -23,8 +44,139 @@
           <w:sz w:val="24"/>
           <w:szCs w:val="24"/>
         </w:rPr>
-        <w:t>Trabalho de Banco de Dados II</w:t>
-      </w:r>
+        <w:t>Entrega da implementação do sistema web e manual de instalação.</w:t>
+      </w:r>
+    </w:p>
+    <w:p>
+      <w:pPr>
+        <w:spacing w:after="0" w:line="360" w:lineRule="auto"/>
+        <w:ind w:firstLine="851"/>
+        <w:rPr>
+          <w:rFonts w:ascii="Times New Roman" w:hAnsi="Times New Roman" w:cs="Times New Roman"/>
+          <w:sz w:val="24"/>
+          <w:szCs w:val="24"/>
+        </w:rPr>
+      </w:pPr>
+    </w:p>
+    <w:p>
+      <w:pPr>
+        <w:spacing w:after="0" w:line="360" w:lineRule="auto"/>
+        <w:ind w:firstLine="708"/>
+        <w:rPr>
+          <w:rFonts w:ascii="Times New Roman" w:hAnsi="Times New Roman" w:cs="Times New Roman"/>
+          <w:sz w:val="24"/>
+          <w:szCs w:val="24"/>
+        </w:rPr>
+      </w:pPr>
+      <w:r>
+        <w:rPr>
+          <w:rFonts w:ascii="Times New Roman" w:hAnsi="Times New Roman" w:cs="Times New Roman"/>
+          <w:b/>
+          <w:sz w:val="24"/>
+          <w:szCs w:val="24"/>
+        </w:rPr>
+        <w:t>Professor:</w:t>
+      </w:r>
+      <w:r>
+        <w:rPr>
+          <w:rFonts w:ascii="Times New Roman" w:hAnsi="Times New Roman" w:cs="Times New Roman"/>
+          <w:sz w:val="24"/>
+          <w:szCs w:val="24"/>
+        </w:rPr>
+        <w:t xml:space="preserve"> </w:t>
+      </w:r>
+      <w:r>
+        <w:rPr>
+          <w:rFonts w:ascii="Times New Roman" w:hAnsi="Times New Roman" w:cs="Times New Roman"/>
+          <w:sz w:val="24"/>
+          <w:szCs w:val="24"/>
+        </w:rPr>
+        <w:tab/>
+      </w:r>
+      <w:r>
+        <w:rPr>
+          <w:rFonts w:ascii="Times New Roman" w:hAnsi="Times New Roman" w:cs="Times New Roman"/>
+          <w:sz w:val="24"/>
+          <w:szCs w:val="24"/>
+        </w:rPr>
+        <w:t>Tiago de Melo.</w:t>
+      </w:r>
+    </w:p>
+    <w:p>
+      <w:pPr>
+        <w:spacing w:after="0" w:line="360" w:lineRule="auto"/>
+        <w:ind w:firstLine="708"/>
+        <w:rPr>
+          <w:rFonts w:ascii="Times New Roman" w:hAnsi="Times New Roman" w:cs="Times New Roman"/>
+          <w:sz w:val="24"/>
+          <w:szCs w:val="24"/>
+        </w:rPr>
+      </w:pPr>
+      <w:r>
+        <w:rPr>
+          <w:rFonts w:ascii="Times New Roman" w:hAnsi="Times New Roman" w:cs="Times New Roman"/>
+          <w:b/>
+          <w:sz w:val="24"/>
+          <w:szCs w:val="24"/>
+        </w:rPr>
+        <w:t>Equipe:</w:t>
+      </w:r>
+      <w:r>
+        <w:rPr>
+          <w:rFonts w:ascii="Times New Roman" w:hAnsi="Times New Roman" w:cs="Times New Roman"/>
+          <w:b/>
+          <w:sz w:val="24"/>
+          <w:szCs w:val="24"/>
+        </w:rPr>
+        <w:tab/>
+      </w:r>
+      <w:r>
+        <w:rPr>
+          <w:rFonts w:ascii="Times New Roman" w:hAnsi="Times New Roman" w:cs="Times New Roman"/>
+          <w:sz w:val="24"/>
+          <w:szCs w:val="24"/>
+        </w:rPr>
+        <w:t xml:space="preserve">Daniel Henrique Braz de Aquino. </w:t>
+      </w:r>
+    </w:p>
+    <w:p>
+      <w:pPr>
+        <w:spacing w:after="0" w:line="360" w:lineRule="auto"/>
+        <w:ind w:firstLine="851"/>
+        <w:rPr>
+          <w:rFonts w:ascii="Times New Roman" w:hAnsi="Times New Roman" w:cs="Times New Roman"/>
+          <w:sz w:val="24"/>
+          <w:szCs w:val="24"/>
+        </w:rPr>
+      </w:pPr>
+      <w:r>
+        <w:rPr>
+          <w:rFonts w:ascii="Times New Roman" w:hAnsi="Times New Roman" w:cs="Times New Roman"/>
+          <w:sz w:val="24"/>
+          <w:szCs w:val="24"/>
+        </w:rPr>
+        <w:tab/>
+      </w:r>
+      <w:r>
+        <w:rPr>
+          <w:rFonts w:ascii="Times New Roman" w:hAnsi="Times New Roman" w:cs="Times New Roman"/>
+          <w:sz w:val="24"/>
+          <w:szCs w:val="24"/>
+        </w:rPr>
+        <w:tab/>
+        <w:t>Joelton dos Santos Matos.</w:t>
+      </w:r>
+    </w:p>
+    <w:p>
+      <w:pPr>
+        <w:spacing w:after="0" w:line="360" w:lineRule="auto"/>
+        <w:ind w:firstLine="851"/>
+        <w:rPr>
+          <w:rFonts w:ascii="Times New Roman" w:hAnsi="Times New Roman" w:cs="Times New Roman"/>
+          <w:sz w:val="24"/>
+          <w:szCs w:val="24"/>
+        </w:rPr>
+      </w:pPr>
     </w:p>
     <w:p>
       <w:pPr>
@@ -40,167 +192,6 @@
       <w:r>
         <w:rPr>
           <w:rFonts w:ascii="Times New Roman" w:hAnsi="Times New Roman" w:cs="Times New Roman"/>
-          <w:b/>
-          <w:sz w:val="24"/>
-          <w:szCs w:val="24"/>
-        </w:rPr>
-        <w:t>Entrega da implementação do sistema web e manual de</w:t>
-      </w:r>
-      <w:r>
-        <w:rPr>
-          <w:rFonts w:ascii="Times New Roman" w:hAnsi="Times New Roman" w:cs="Times New Roman"/>
-          <w:b/>
-          <w:sz w:val="24"/>
-          <w:szCs w:val="24"/>
-        </w:rPr>
-        <w:t xml:space="preserve"> instalação.</w:t>
-      </w:r>
-    </w:p>
-    <w:p>
-      <w:pPr>
-        <w:spacing w:after="0" w:line="360" w:lineRule="auto"/>
-        <w:ind w:firstLine="851"/>
-        <w:rPr>
-          <w:rFonts w:ascii="Times New Roman" w:hAnsi="Times New Roman" w:cs="Times New Roman"/>
-          <w:sz w:val="24"/>
-          <w:szCs w:val="24"/>
-        </w:rPr>
-      </w:pPr>
-    </w:p>
-    <w:p>
-      <w:pPr>
-        <w:spacing w:after="0" w:line="360" w:lineRule="auto"/>
-        <w:ind w:firstLine="708"/>
-        <w:rPr>
-          <w:rFonts w:ascii="Times New Roman" w:hAnsi="Times New Roman" w:cs="Times New Roman"/>
-          <w:sz w:val="24"/>
-          <w:szCs w:val="24"/>
-        </w:rPr>
-      </w:pPr>
-      <w:r>
-        <w:rPr>
-          <w:rFonts w:ascii="Times New Roman" w:hAnsi="Times New Roman" w:cs="Times New Roman"/>
-          <w:b/>
-          <w:sz w:val="24"/>
-          <w:szCs w:val="24"/>
-        </w:rPr>
-        <w:t>Professor:</w:t>
-      </w:r>
-      <w:r>
-        <w:rPr>
-          <w:rFonts w:ascii="Times New Roman" w:hAnsi="Times New Roman" w:cs="Times New Roman"/>
-          <w:sz w:val="24"/>
-          <w:szCs w:val="24"/>
-        </w:rPr>
-        <w:t xml:space="preserve"> </w:t>
-      </w:r>
-      <w:r>
-        <w:rPr>
-          <w:rFonts w:ascii="Times New Roman" w:hAnsi="Times New Roman" w:cs="Times New Roman"/>
-          <w:sz w:val="24"/>
-          <w:szCs w:val="24"/>
-        </w:rPr>
-        <w:tab/>
-      </w:r>
-      <w:r>
-        <w:rPr>
-          <w:rFonts w:ascii="Times New Roman" w:hAnsi="Times New Roman" w:cs="Times New Roman"/>
-          <w:sz w:val="24"/>
-          <w:szCs w:val="24"/>
-        </w:rPr>
-        <w:t>Tiago de Melo.</w:t>
-      </w:r>
-    </w:p>
-    <w:p>
-      <w:pPr>
-        <w:spacing w:after="0" w:line="360" w:lineRule="auto"/>
-        <w:ind w:firstLine="708"/>
-        <w:rPr>
-          <w:rFonts w:ascii="Times New Roman" w:hAnsi="Times New Roman" w:cs="Times New Roman"/>
-          <w:sz w:val="24"/>
-          <w:szCs w:val="24"/>
-        </w:rPr>
-      </w:pPr>
-      <w:r>
-        <w:rPr>
-          <w:rFonts w:ascii="Times New Roman" w:hAnsi="Times New Roman" w:cs="Times New Roman"/>
-          <w:b/>
-          <w:sz w:val="24"/>
-          <w:szCs w:val="24"/>
-        </w:rPr>
-        <w:t>Equipe:</w:t>
-      </w:r>
-      <w:r>
-        <w:rPr>
-          <w:rFonts w:ascii="Times New Roman" w:hAnsi="Times New Roman" w:cs="Times New Roman"/>
-          <w:b/>
-          <w:sz w:val="24"/>
-          <w:szCs w:val="24"/>
-        </w:rPr>
-        <w:tab/>
-      </w:r>
-      <w:r>
-        <w:rPr>
-          <w:rFonts w:ascii="Times New Roman" w:hAnsi="Times New Roman" w:cs="Times New Roman"/>
-          <w:sz w:val="24"/>
-          <w:szCs w:val="24"/>
-        </w:rPr>
-        <w:t xml:space="preserve">Daniel Henrique Braz de Aquino. </w:t>
-      </w:r>
-    </w:p>
-    <w:p>
-      <w:pPr>
-        <w:spacing w:after="0" w:line="360" w:lineRule="auto"/>
-        <w:ind w:firstLine="851"/>
-        <w:rPr>
-          <w:rFonts w:ascii="Times New Roman" w:hAnsi="Times New Roman" w:cs="Times New Roman"/>
-          <w:sz w:val="24"/>
-          <w:szCs w:val="24"/>
-        </w:rPr>
-      </w:pPr>
-      <w:r>
-        <w:rPr>
-          <w:rFonts w:ascii="Times New Roman" w:hAnsi="Times New Roman" w:cs="Times New Roman"/>
-          <w:sz w:val="24"/>
-          <w:szCs w:val="24"/>
-        </w:rPr>
-        <w:tab/>
-      </w:r>
-      <w:r>
-        <w:rPr>
-          <w:rFonts w:ascii="Times New Roman" w:hAnsi="Times New Roman" w:cs="Times New Roman"/>
-          <w:sz w:val="24"/>
-          <w:szCs w:val="24"/>
-        </w:rPr>
-        <w:tab/>
-        <w:t>Joelton dos Santos Matos.</w:t>
-      </w:r>
-    </w:p>
-    <w:p>
-      <w:pPr>
-        <w:spacing w:after="0" w:line="360" w:lineRule="auto"/>
-        <w:ind w:firstLine="851"/>
-        <w:rPr>
-          <w:rFonts w:ascii="Times New Roman" w:hAnsi="Times New Roman" w:cs="Times New Roman"/>
-          <w:sz w:val="24"/>
-          <w:szCs w:val="24"/>
-        </w:rPr>
-      </w:pPr>
-    </w:p>
-    <w:p>
-      <w:pPr>
-        <w:spacing w:after="0" w:line="360" w:lineRule="auto"/>
-        <w:ind w:firstLine="851"/>
-        <w:jc w:val="center"/>
-        <w:rPr>
-          <w:rFonts w:ascii="Times New Roman" w:hAnsi="Times New Roman" w:cs="Times New Roman"/>
-          <w:sz w:val="24"/>
-          <w:szCs w:val="24"/>
-        </w:rPr>
-      </w:pPr>
-      <w:r>
-        <w:rPr>
-          <w:rFonts w:ascii="Times New Roman" w:hAnsi="Times New Roman" w:cs="Times New Roman"/>
           <w:sz w:val="24"/>
           <w:szCs w:val="24"/>
         </w:rPr>
@@ -228,7 +219,6 @@
     <w:p>
       <w:pPr>
         <w:spacing w:after="0" w:line="360" w:lineRule="auto"/>
-        <w:ind w:firstLine="708"/>
         <w:jc w:val="both"/>
         <w:rPr>
           <w:rFonts w:ascii="Times New Roman" w:hAnsi="Times New Roman" w:cs="Times New Roman"/>
@@ -319,6 +309,14 @@
         </w:rPr>
         <w:t>: 500KB</w:t>
       </w:r>
+      <w:r>
+        <w:rPr>
+          <w:rFonts w:ascii="Times New Roman" w:hAnsi="Times New Roman" w:cs="Times New Roman"/>
+          <w:sz w:val="24"/>
+          <w:szCs w:val="24"/>
+        </w:rPr>
+        <w:t>.</w:t>
+      </w:r>
     </w:p>
     <w:p>
       <w:pPr>
@@ -341,15 +339,7 @@
           <w:sz w:val="24"/>
           <w:szCs w:val="24"/>
         </w:rPr>
-        <w:t>Memória: 512MB</w:t>
-      </w:r>
-      <w:r>
-        <w:rPr>
-          <w:rFonts w:ascii="Times New Roman" w:hAnsi="Times New Roman" w:cs="Times New Roman"/>
-          <w:sz w:val="24"/>
-          <w:szCs w:val="24"/>
-        </w:rPr>
-        <w:t xml:space="preserve"> ou superior</w:t>
+        <w:t>Memória: o básico para o funcionamento do Sistema Operacional.</w:t>
       </w:r>
     </w:p>
     <w:p>
@@ -423,6 +413,14 @@
         </w:rPr>
         <w:t>Windows XP ou superior</w:t>
       </w:r>
+      <w:r>
+        <w:rPr>
+          <w:rFonts w:ascii="Times New Roman" w:hAnsi="Times New Roman" w:cs="Times New Roman"/>
+          <w:sz w:val="24"/>
+          <w:szCs w:val="24"/>
+        </w:rPr>
+        <w:t>.</w:t>
+      </w:r>
     </w:p>
     <w:p>
       <w:pPr>
@@ -447,6 +445,14 @@
         </w:rPr>
         <w:t>Linux</w:t>
       </w:r>
+      <w:r>
+        <w:rPr>
+          <w:rFonts w:ascii="Times New Roman" w:hAnsi="Times New Roman" w:cs="Times New Roman"/>
+          <w:sz w:val="24"/>
+          <w:szCs w:val="24"/>
+        </w:rPr>
+        <w:t>.</w:t>
+      </w:r>
     </w:p>
     <w:p>
       <w:pPr>
@@ -550,7 +556,41 @@
           <w:sz w:val="24"/>
           <w:szCs w:val="24"/>
         </w:rPr>
-        <w:t>Para execução do sistema, é necessário que o servidor Apache esteja em execução, com os serviços de PHP e MySQL devidamente instalados no servidor Apache.</w:t>
+        <w:t xml:space="preserve">Para execução do sistema, é necessário que o servidor Apache esteja em execução, com os serviços de PHP e </w:t>
+      </w:r>
+      <w:proofErr w:type="gramStart"/>
+      <w:r>
+        <w:rPr>
+          <w:rFonts w:ascii="Times New Roman" w:hAnsi="Times New Roman" w:cs="Times New Roman"/>
+          <w:sz w:val="24"/>
+          <w:szCs w:val="24"/>
+        </w:rPr>
+        <w:t>MySQL</w:t>
+      </w:r>
+      <w:proofErr w:type="gramEnd"/>
+      <w:r>
+        <w:rPr>
+          <w:rFonts w:ascii="Times New Roman" w:hAnsi="Times New Roman" w:cs="Times New Roman"/>
+          <w:sz w:val="24"/>
+          <w:szCs w:val="24"/>
+        </w:rPr>
+        <w:t xml:space="preserve"> devidamente instalados</w:t>
+      </w:r>
+      <w:r>
+        <w:rPr>
+          <w:rFonts w:ascii="Times New Roman" w:hAnsi="Times New Roman" w:cs="Times New Roman"/>
+          <w:sz w:val="24"/>
+          <w:szCs w:val="24"/>
+        </w:rPr>
+        <w:t xml:space="preserve"> e em execução</w:t>
+      </w:r>
+      <w:r>
+        <w:rPr>
+          <w:rFonts w:ascii="Times New Roman" w:hAnsi="Times New Roman" w:cs="Times New Roman"/>
+          <w:sz w:val="24"/>
+          <w:szCs w:val="24"/>
+        </w:rPr>
+        <w:t xml:space="preserve"> no servidor Apache.</w:t>
       </w:r>
     </w:p>
     <w:p>
@@ -568,7 +608,6 @@
     <w:p>
       <w:pPr>
         <w:spacing w:after="0" w:line="360" w:lineRule="auto"/>
-        <w:ind w:firstLine="708"/>
         <w:jc w:val="both"/>
         <w:rPr>
           <w:rFonts w:ascii="Times New Roman" w:hAnsi="Times New Roman" w:cs="Times New Roman"/>
@@ -690,31 +729,7 @@
           <w:sz w:val="24"/>
           <w:szCs w:val="24"/>
         </w:rPr>
-        <w:t xml:space="preserve"> </w:t>
-      </w:r>
-      <w:r>
-        <w:rPr>
-          <w:rFonts w:ascii="Times New Roman" w:hAnsi="Times New Roman" w:cs="Times New Roman"/>
-          <w:sz w:val="24"/>
-          <w:szCs w:val="24"/>
-        </w:rPr>
-        <w:t>É necessá</w:t>
-      </w:r>
-      <w:r>
-        <w:rPr>
-          <w:rFonts w:ascii="Times New Roman" w:hAnsi="Times New Roman" w:cs="Times New Roman"/>
-          <w:sz w:val="24"/>
-          <w:szCs w:val="24"/>
-        </w:rPr>
-        <w:t>rio importá</w:t>
-      </w:r>
-      <w:r>
-        <w:rPr>
-          <w:rFonts w:ascii="Times New Roman" w:hAnsi="Times New Roman" w:cs="Times New Roman"/>
-          <w:sz w:val="24"/>
-          <w:szCs w:val="24"/>
-        </w:rPr>
-        <w:t>-lo novamente pelo serviço do phpMyAdmin.</w:t>
+        <w:t xml:space="preserve"> É necessário importá-lo novamente pelo serviço do phpMyAdmin.</w:t>
       </w:r>
     </w:p>
     <w:p>
@@ -1241,6 +1256,14 @@
         </w:rPr>
         <w:t>senha corretamente.</w:t>
       </w:r>
+      <w:r>
+        <w:rPr>
+          <w:rFonts w:ascii="Times New Roman" w:hAnsi="Times New Roman" w:cs="Times New Roman"/>
+          <w:sz w:val="24"/>
+          <w:szCs w:val="24"/>
+        </w:rPr>
+        <w:t xml:space="preserve"> Será o modulo de login do sistema.</w:t>
+      </w:r>
     </w:p>
     <w:p>
       <w:pPr>
@@ -1466,14 +1489,25 @@
         </w:rPr>
         <w:t xml:space="preserve">Realize a importação do arquivo </w:t>
       </w:r>
-      <w:r>
-        <w:rPr>
-          <w:rFonts w:ascii="Times New Roman" w:hAnsi="Times New Roman" w:cs="Times New Roman"/>
-          <w:b/>
-          <w:sz w:val="24"/>
-          <w:szCs w:val="24"/>
-        </w:rPr>
-        <w:t>banco_daniel_joelton.sql</w:t>
+      <w:proofErr w:type="gramStart"/>
+      <w:r>
+        <w:rPr>
+          <w:rFonts w:ascii="Times New Roman" w:hAnsi="Times New Roman" w:cs="Times New Roman"/>
+          <w:b/>
+          <w:sz w:val="24"/>
+          <w:szCs w:val="24"/>
+        </w:rPr>
+        <w:t>banco_daniel_joelton.</w:t>
+      </w:r>
+      <w:proofErr w:type="gramEnd"/>
+      <w:r>
+        <w:rPr>
+          <w:rFonts w:ascii="Times New Roman" w:hAnsi="Times New Roman" w:cs="Times New Roman"/>
+          <w:b/>
+          <w:sz w:val="24"/>
+          <w:szCs w:val="24"/>
+        </w:rPr>
+        <w:t>sql</w:t>
       </w:r>
       <w:r>
         <w:rPr>
@@ -1482,6 +1516,674 @@
           <w:szCs w:val="24"/>
         </w:rPr>
         <w:t xml:space="preserve"> para o servidor MySQL por meio do serviço de importação do phpMyAdmin.</w:t>
+      </w:r>
+    </w:p>
+    <w:p>
+      <w:pPr>
+        <w:pStyle w:val="PargrafodaLista"/>
+        <w:numPr>
+          <w:ilvl w:val="0"/>
+          <w:numId w:val="13"/>
+        </w:numPr>
+        <w:spacing w:after="0" w:line="360" w:lineRule="auto"/>
+        <w:jc w:val="both"/>
+        <w:rPr>
+          <w:rFonts w:ascii="Times New Roman" w:hAnsi="Times New Roman" w:cs="Times New Roman"/>
+          <w:sz w:val="24"/>
+          <w:szCs w:val="24"/>
+        </w:rPr>
+      </w:pPr>
+      <w:r>
+        <w:rPr>
+          <w:rFonts w:ascii="Times New Roman" w:hAnsi="Times New Roman" w:cs="Times New Roman"/>
+          <w:sz w:val="24"/>
+          <w:szCs w:val="24"/>
+        </w:rPr>
+        <w:t xml:space="preserve">Depois de realizado o passo </w:t>
+      </w:r>
+      <w:proofErr w:type="gramStart"/>
+      <w:r>
+        <w:rPr>
+          <w:rFonts w:ascii="Times New Roman" w:hAnsi="Times New Roman" w:cs="Times New Roman"/>
+          <w:sz w:val="24"/>
+          <w:szCs w:val="24"/>
+        </w:rPr>
+        <w:t>1</w:t>
+      </w:r>
+      <w:proofErr w:type="gramEnd"/>
+      <w:r>
+        <w:rPr>
+          <w:rFonts w:ascii="Times New Roman" w:hAnsi="Times New Roman" w:cs="Times New Roman"/>
+          <w:sz w:val="24"/>
+          <w:szCs w:val="24"/>
+        </w:rPr>
+        <w:t xml:space="preserve">, copie as pastas de </w:t>
+      </w:r>
+      <w:proofErr w:type="spellStart"/>
+      <w:r>
+        <w:rPr>
+          <w:rFonts w:ascii="Times New Roman" w:hAnsi="Times New Roman" w:cs="Times New Roman"/>
+          <w:b/>
+          <w:sz w:val="24"/>
+          <w:szCs w:val="24"/>
+        </w:rPr>
+        <w:t>bd_area</w:t>
+      </w:r>
+      <w:proofErr w:type="spellEnd"/>
+      <w:r>
+        <w:rPr>
+          <w:rFonts w:ascii="Times New Roman" w:hAnsi="Times New Roman" w:cs="Times New Roman"/>
+          <w:sz w:val="24"/>
+          <w:szCs w:val="24"/>
+        </w:rPr>
+        <w:t xml:space="preserve"> a </w:t>
+      </w:r>
+      <w:proofErr w:type="spellStart"/>
+      <w:r>
+        <w:rPr>
+          <w:rFonts w:ascii="Times New Roman" w:hAnsi="Times New Roman" w:cs="Times New Roman"/>
+          <w:b/>
+          <w:sz w:val="24"/>
+          <w:szCs w:val="24"/>
+        </w:rPr>
+        <w:t>bd_usuario</w:t>
+      </w:r>
+      <w:proofErr w:type="spellEnd"/>
+      <w:r>
+        <w:rPr>
+          <w:rFonts w:ascii="Times New Roman" w:hAnsi="Times New Roman" w:cs="Times New Roman"/>
+          <w:sz w:val="24"/>
+          <w:szCs w:val="24"/>
+        </w:rPr>
+        <w:t xml:space="preserve"> para o diretório publico do seu servidor Apache. Assim eles estarão disponíveis para execução pelo browser, desde que o servidor esteja ativado com os serviços de PHP e </w:t>
+      </w:r>
+      <w:proofErr w:type="gramStart"/>
+      <w:r>
+        <w:rPr>
+          <w:rFonts w:ascii="Times New Roman" w:hAnsi="Times New Roman" w:cs="Times New Roman"/>
+          <w:sz w:val="24"/>
+          <w:szCs w:val="24"/>
+        </w:rPr>
+        <w:t>MySQL</w:t>
+      </w:r>
+      <w:proofErr w:type="gramEnd"/>
+      <w:r>
+        <w:rPr>
+          <w:rFonts w:ascii="Times New Roman" w:hAnsi="Times New Roman" w:cs="Times New Roman"/>
+          <w:sz w:val="24"/>
+          <w:szCs w:val="24"/>
+        </w:rPr>
+        <w:t xml:space="preserve"> devidamente instalados no servidor Apache e em execução.</w:t>
+      </w:r>
+    </w:p>
+    <w:p>
+      <w:pPr>
+        <w:spacing w:after="0" w:line="360" w:lineRule="auto"/>
+        <w:jc w:val="both"/>
+        <w:rPr>
+          <w:rFonts w:ascii="Times New Roman" w:hAnsi="Times New Roman" w:cs="Times New Roman"/>
+          <w:sz w:val="24"/>
+          <w:szCs w:val="24"/>
+        </w:rPr>
+      </w:pPr>
+    </w:p>
+    <w:p>
+      <w:pPr>
+        <w:spacing w:after="0" w:line="360" w:lineRule="auto"/>
+        <w:ind w:firstLine="360"/>
+        <w:jc w:val="both"/>
+        <w:rPr>
+          <w:rFonts w:ascii="Times New Roman" w:hAnsi="Times New Roman" w:cs="Times New Roman"/>
+          <w:b/>
+          <w:sz w:val="24"/>
+          <w:szCs w:val="24"/>
+        </w:rPr>
+      </w:pPr>
+      <w:r>
+        <w:rPr>
+          <w:rFonts w:ascii="Times New Roman" w:hAnsi="Times New Roman" w:cs="Times New Roman"/>
+          <w:b/>
+          <w:sz w:val="24"/>
+          <w:szCs w:val="24"/>
+        </w:rPr>
+        <w:t xml:space="preserve">Descrição do </w:t>
+      </w:r>
+      <w:r>
+        <w:rPr>
+          <w:rFonts w:ascii="Times New Roman" w:hAnsi="Times New Roman" w:cs="Times New Roman"/>
+          <w:b/>
+          <w:sz w:val="24"/>
+          <w:szCs w:val="24"/>
+        </w:rPr>
+        <w:t>D</w:t>
+      </w:r>
+      <w:r>
+        <w:rPr>
+          <w:rFonts w:ascii="Times New Roman" w:hAnsi="Times New Roman" w:cs="Times New Roman"/>
+          <w:b/>
+          <w:sz w:val="24"/>
+          <w:szCs w:val="24"/>
+        </w:rPr>
+        <w:t>esenvolvimento</w:t>
+      </w:r>
+    </w:p>
+    <w:p>
+      <w:pPr>
+        <w:spacing w:after="0" w:line="360" w:lineRule="auto"/>
+        <w:ind w:firstLine="360"/>
+        <w:jc w:val="both"/>
+        <w:rPr>
+          <w:rFonts w:ascii="Times New Roman" w:hAnsi="Times New Roman" w:cs="Times New Roman"/>
+          <w:sz w:val="24"/>
+          <w:szCs w:val="24"/>
+        </w:rPr>
+      </w:pPr>
+    </w:p>
+    <w:p>
+      <w:pPr>
+        <w:spacing w:after="0" w:line="360" w:lineRule="auto"/>
+        <w:ind w:firstLine="851"/>
+        <w:jc w:val="both"/>
+        <w:rPr>
+          <w:rFonts w:ascii="Times New Roman" w:hAnsi="Times New Roman" w:cs="Times New Roman"/>
+          <w:sz w:val="24"/>
+          <w:szCs w:val="24"/>
+          <w:u w:val="single"/>
+        </w:rPr>
+      </w:pPr>
+      <w:r>
+        <w:rPr>
+          <w:rFonts w:ascii="Times New Roman" w:hAnsi="Times New Roman" w:cs="Times New Roman"/>
+          <w:sz w:val="24"/>
+          <w:szCs w:val="24"/>
+        </w:rPr>
+        <w:t>Os arquivos “</w:t>
+      </w:r>
+      <w:proofErr w:type="spellStart"/>
+      <w:proofErr w:type="gramStart"/>
+      <w:r>
+        <w:rPr>
+          <w:rFonts w:ascii="Times New Roman" w:hAnsi="Times New Roman" w:cs="Times New Roman"/>
+          <w:b/>
+          <w:sz w:val="24"/>
+          <w:szCs w:val="24"/>
+        </w:rPr>
+        <w:t>config.</w:t>
+      </w:r>
+      <w:proofErr w:type="gramEnd"/>
+      <w:r>
+        <w:rPr>
+          <w:rFonts w:ascii="Times New Roman" w:hAnsi="Times New Roman" w:cs="Times New Roman"/>
+          <w:b/>
+          <w:sz w:val="24"/>
+          <w:szCs w:val="24"/>
+        </w:rPr>
+        <w:t>php</w:t>
+      </w:r>
+      <w:proofErr w:type="spellEnd"/>
+      <w:r>
+        <w:rPr>
+          <w:rFonts w:ascii="Times New Roman" w:hAnsi="Times New Roman" w:cs="Times New Roman"/>
+          <w:sz w:val="24"/>
+          <w:szCs w:val="24"/>
+        </w:rPr>
+        <w:t>” são utilizados para realizar a conexão com o banco de dados para todos os módulos.</w:t>
+      </w:r>
+    </w:p>
+    <w:p>
+      <w:pPr>
+        <w:spacing w:after="0" w:line="360" w:lineRule="auto"/>
+        <w:ind w:firstLine="851"/>
+        <w:jc w:val="both"/>
+        <w:rPr>
+          <w:rFonts w:ascii="Times New Roman" w:hAnsi="Times New Roman" w:cs="Times New Roman"/>
+          <w:sz w:val="24"/>
+          <w:szCs w:val="24"/>
+        </w:rPr>
+      </w:pPr>
+      <w:r>
+        <w:rPr>
+          <w:rFonts w:ascii="Times New Roman" w:hAnsi="Times New Roman" w:cs="Times New Roman"/>
+          <w:sz w:val="24"/>
+          <w:szCs w:val="24"/>
+        </w:rPr>
+        <w:t xml:space="preserve">Para a realização dos testes dos módulos desenvolvidos de </w:t>
+      </w:r>
+      <w:proofErr w:type="spellStart"/>
+      <w:r>
+        <w:rPr>
+          <w:rFonts w:ascii="Times New Roman" w:hAnsi="Times New Roman" w:cs="Times New Roman"/>
+          <w:b/>
+          <w:sz w:val="24"/>
+          <w:szCs w:val="24"/>
+        </w:rPr>
+        <w:t>bd_area</w:t>
+      </w:r>
+      <w:proofErr w:type="spellEnd"/>
+      <w:r>
+        <w:rPr>
+          <w:rFonts w:ascii="Times New Roman" w:hAnsi="Times New Roman" w:cs="Times New Roman"/>
+          <w:sz w:val="24"/>
+          <w:szCs w:val="24"/>
+        </w:rPr>
+        <w:t xml:space="preserve"> a </w:t>
+      </w:r>
+      <w:proofErr w:type="spellStart"/>
+      <w:r>
+        <w:rPr>
+          <w:rFonts w:ascii="Times New Roman" w:hAnsi="Times New Roman" w:cs="Times New Roman"/>
+          <w:b/>
+          <w:sz w:val="24"/>
+          <w:szCs w:val="24"/>
+        </w:rPr>
+        <w:t>bd_usuario</w:t>
+      </w:r>
+      <w:proofErr w:type="spellEnd"/>
+      <w:r>
+        <w:rPr>
+          <w:rFonts w:ascii="Times New Roman" w:hAnsi="Times New Roman" w:cs="Times New Roman"/>
+          <w:sz w:val="24"/>
+          <w:szCs w:val="24"/>
+        </w:rPr>
+        <w:t xml:space="preserve">, com </w:t>
+      </w:r>
+      <w:proofErr w:type="spellStart"/>
+      <w:r>
+        <w:rPr>
+          <w:rFonts w:ascii="Times New Roman" w:hAnsi="Times New Roman" w:cs="Times New Roman"/>
+          <w:sz w:val="24"/>
+          <w:szCs w:val="24"/>
+        </w:rPr>
+        <w:t>execeção</w:t>
+      </w:r>
+      <w:proofErr w:type="spellEnd"/>
+      <w:r>
+        <w:rPr>
+          <w:rFonts w:ascii="Times New Roman" w:hAnsi="Times New Roman" w:cs="Times New Roman"/>
+          <w:sz w:val="24"/>
+          <w:szCs w:val="24"/>
+        </w:rPr>
+        <w:t xml:space="preserve"> de </w:t>
+      </w:r>
+      <w:proofErr w:type="spellStart"/>
+      <w:r>
+        <w:rPr>
+          <w:rFonts w:ascii="Times New Roman" w:hAnsi="Times New Roman" w:cs="Times New Roman"/>
+          <w:b/>
+          <w:sz w:val="24"/>
+          <w:szCs w:val="24"/>
+        </w:rPr>
+        <w:t>bd_prova</w:t>
+      </w:r>
+      <w:proofErr w:type="spellEnd"/>
+      <w:r>
+        <w:rPr>
+          <w:rFonts w:ascii="Times New Roman" w:hAnsi="Times New Roman" w:cs="Times New Roman"/>
+          <w:sz w:val="24"/>
+          <w:szCs w:val="24"/>
+        </w:rPr>
+        <w:t>,</w:t>
+      </w:r>
+      <w:r>
+        <w:rPr>
+          <w:rFonts w:ascii="Times New Roman" w:hAnsi="Times New Roman" w:cs="Times New Roman"/>
+          <w:sz w:val="24"/>
+          <w:szCs w:val="24"/>
+        </w:rPr>
+        <w:t xml:space="preserve"> </w:t>
+      </w:r>
+      <w:proofErr w:type="spellStart"/>
+      <w:r>
+        <w:rPr>
+          <w:rFonts w:ascii="Times New Roman" w:hAnsi="Times New Roman" w:cs="Times New Roman"/>
+          <w:b/>
+          <w:sz w:val="24"/>
+          <w:szCs w:val="24"/>
+        </w:rPr>
+        <w:t>bd_sessao_construcao</w:t>
+      </w:r>
+      <w:proofErr w:type="spellEnd"/>
+      <w:r>
+        <w:rPr>
+          <w:rFonts w:ascii="Times New Roman" w:hAnsi="Times New Roman" w:cs="Times New Roman"/>
+          <w:b/>
+          <w:sz w:val="24"/>
+          <w:szCs w:val="24"/>
+        </w:rPr>
+        <w:t xml:space="preserve"> </w:t>
+      </w:r>
+      <w:r>
+        <w:rPr>
+          <w:rFonts w:ascii="Times New Roman" w:hAnsi="Times New Roman" w:cs="Times New Roman"/>
+          <w:sz w:val="24"/>
+          <w:szCs w:val="24"/>
+        </w:rPr>
+        <w:t>e</w:t>
+      </w:r>
+      <w:r>
+        <w:rPr>
+          <w:rFonts w:ascii="Times New Roman" w:hAnsi="Times New Roman" w:cs="Times New Roman"/>
+          <w:sz w:val="24"/>
+          <w:szCs w:val="24"/>
+        </w:rPr>
+        <w:t xml:space="preserve"> </w:t>
+      </w:r>
+      <w:proofErr w:type="spellStart"/>
+      <w:r>
+        <w:rPr>
+          <w:rFonts w:ascii="Times New Roman" w:hAnsi="Times New Roman" w:cs="Times New Roman"/>
+          <w:b/>
+          <w:sz w:val="24"/>
+          <w:szCs w:val="24"/>
+        </w:rPr>
+        <w:t>bd_teste</w:t>
+      </w:r>
+      <w:proofErr w:type="spellEnd"/>
+      <w:r>
+        <w:rPr>
+          <w:rFonts w:ascii="Times New Roman" w:hAnsi="Times New Roman" w:cs="Times New Roman"/>
+          <w:sz w:val="24"/>
+          <w:szCs w:val="24"/>
+        </w:rPr>
+        <w:t xml:space="preserve"> deverá começar pelos scripts terminados em “</w:t>
+      </w:r>
+      <w:r>
+        <w:rPr>
+          <w:rFonts w:ascii="Times New Roman" w:hAnsi="Times New Roman" w:cs="Times New Roman"/>
+          <w:b/>
+          <w:sz w:val="24"/>
+          <w:szCs w:val="24"/>
+        </w:rPr>
+        <w:t>_</w:t>
+      </w:r>
+      <w:proofErr w:type="spellStart"/>
+      <w:proofErr w:type="gramStart"/>
+      <w:r>
+        <w:rPr>
+          <w:rFonts w:ascii="Times New Roman" w:hAnsi="Times New Roman" w:cs="Times New Roman"/>
+          <w:b/>
+          <w:sz w:val="24"/>
+          <w:szCs w:val="24"/>
+        </w:rPr>
+        <w:t>lista.</w:t>
+      </w:r>
+      <w:proofErr w:type="gramEnd"/>
+      <w:r>
+        <w:rPr>
+          <w:rFonts w:ascii="Times New Roman" w:hAnsi="Times New Roman" w:cs="Times New Roman"/>
+          <w:b/>
+          <w:sz w:val="24"/>
+          <w:szCs w:val="24"/>
+        </w:rPr>
+        <w:t>php</w:t>
+      </w:r>
+      <w:proofErr w:type="spellEnd"/>
+      <w:r>
+        <w:rPr>
+          <w:rFonts w:ascii="Times New Roman" w:hAnsi="Times New Roman" w:cs="Times New Roman"/>
+          <w:sz w:val="24"/>
+          <w:szCs w:val="24"/>
+        </w:rPr>
+        <w:t>” dos respectivos diretórios.</w:t>
+      </w:r>
+    </w:p>
+    <w:p>
+      <w:pPr>
+        <w:spacing w:after="0" w:line="360" w:lineRule="auto"/>
+        <w:ind w:firstLine="851"/>
+        <w:jc w:val="both"/>
+        <w:rPr>
+          <w:rFonts w:ascii="Times New Roman" w:hAnsi="Times New Roman" w:cs="Times New Roman"/>
+          <w:sz w:val="24"/>
+          <w:szCs w:val="24"/>
+        </w:rPr>
+      </w:pPr>
+      <w:r>
+        <w:rPr>
+          <w:rFonts w:ascii="Times New Roman" w:hAnsi="Times New Roman" w:cs="Times New Roman"/>
+          <w:sz w:val="24"/>
+          <w:szCs w:val="24"/>
+        </w:rPr>
+        <w:t xml:space="preserve">Para a realização dos testes de </w:t>
+      </w:r>
+      <w:proofErr w:type="spellStart"/>
+      <w:r>
+        <w:rPr>
+          <w:rFonts w:ascii="Times New Roman" w:hAnsi="Times New Roman" w:cs="Times New Roman"/>
+          <w:b/>
+          <w:sz w:val="24"/>
+          <w:szCs w:val="24"/>
+        </w:rPr>
+        <w:t>bd_questao</w:t>
+      </w:r>
+      <w:proofErr w:type="spellEnd"/>
+      <w:r>
+        <w:rPr>
+          <w:rFonts w:ascii="Times New Roman" w:hAnsi="Times New Roman" w:cs="Times New Roman"/>
+          <w:sz w:val="24"/>
+          <w:szCs w:val="24"/>
+        </w:rPr>
+        <w:t xml:space="preserve"> e </w:t>
+      </w:r>
+      <w:proofErr w:type="spellStart"/>
+      <w:r>
+        <w:rPr>
+          <w:rFonts w:ascii="Times New Roman" w:hAnsi="Times New Roman" w:cs="Times New Roman"/>
+          <w:b/>
+          <w:sz w:val="24"/>
+          <w:szCs w:val="24"/>
+        </w:rPr>
+        <w:t>bd_prova</w:t>
+      </w:r>
+      <w:proofErr w:type="spellEnd"/>
+      <w:r>
+        <w:rPr>
+          <w:rFonts w:ascii="Times New Roman" w:hAnsi="Times New Roman" w:cs="Times New Roman"/>
+          <w:sz w:val="24"/>
+          <w:szCs w:val="24"/>
+        </w:rPr>
+        <w:t>, poderá ser utilizado tanto os scripts terminados em “</w:t>
+      </w:r>
+      <w:r>
+        <w:rPr>
+          <w:rFonts w:ascii="Times New Roman" w:hAnsi="Times New Roman" w:cs="Times New Roman"/>
+          <w:b/>
+          <w:sz w:val="24"/>
+          <w:szCs w:val="24"/>
+        </w:rPr>
+        <w:t>_</w:t>
+      </w:r>
+      <w:proofErr w:type="spellStart"/>
+      <w:proofErr w:type="gramStart"/>
+      <w:r>
+        <w:rPr>
+          <w:rFonts w:ascii="Times New Roman" w:hAnsi="Times New Roman" w:cs="Times New Roman"/>
+          <w:b/>
+          <w:sz w:val="24"/>
+          <w:szCs w:val="24"/>
+        </w:rPr>
+        <w:t>questao.</w:t>
+      </w:r>
+      <w:proofErr w:type="gramEnd"/>
+      <w:r>
+        <w:rPr>
+          <w:rFonts w:ascii="Times New Roman" w:hAnsi="Times New Roman" w:cs="Times New Roman"/>
+          <w:b/>
+          <w:sz w:val="24"/>
+          <w:szCs w:val="24"/>
+        </w:rPr>
+        <w:t>php</w:t>
+      </w:r>
+      <w:proofErr w:type="spellEnd"/>
+      <w:r>
+        <w:rPr>
+          <w:rFonts w:ascii="Times New Roman" w:hAnsi="Times New Roman" w:cs="Times New Roman"/>
+          <w:sz w:val="24"/>
+          <w:szCs w:val="24"/>
+        </w:rPr>
+        <w:t>” como “</w:t>
+      </w:r>
+      <w:r>
+        <w:rPr>
+          <w:rFonts w:ascii="Times New Roman" w:hAnsi="Times New Roman" w:cs="Times New Roman"/>
+          <w:b/>
+          <w:sz w:val="24"/>
+          <w:szCs w:val="24"/>
+        </w:rPr>
+        <w:t>_</w:t>
+      </w:r>
+      <w:proofErr w:type="spellStart"/>
+      <w:r>
+        <w:rPr>
+          <w:rFonts w:ascii="Times New Roman" w:hAnsi="Times New Roman" w:cs="Times New Roman"/>
+          <w:b/>
+          <w:sz w:val="24"/>
+          <w:szCs w:val="24"/>
+        </w:rPr>
+        <w:t>resposta.php</w:t>
+      </w:r>
+      <w:proofErr w:type="spellEnd"/>
+      <w:r>
+        <w:rPr>
+          <w:rFonts w:ascii="Times New Roman" w:hAnsi="Times New Roman" w:cs="Times New Roman"/>
+          <w:sz w:val="24"/>
+          <w:szCs w:val="24"/>
+        </w:rPr>
+        <w:t>”</w:t>
+      </w:r>
+    </w:p>
+    <w:p>
+      <w:pPr>
+        <w:spacing w:after="0" w:line="360" w:lineRule="auto"/>
+        <w:ind w:firstLine="851"/>
+        <w:jc w:val="both"/>
+        <w:rPr>
+          <w:rFonts w:ascii="Times New Roman" w:hAnsi="Times New Roman" w:cs="Times New Roman"/>
+          <w:sz w:val="24"/>
+          <w:szCs w:val="24"/>
+        </w:rPr>
+      </w:pPr>
+      <w:r>
+        <w:rPr>
+          <w:rFonts w:ascii="Times New Roman" w:hAnsi="Times New Roman" w:cs="Times New Roman"/>
+          <w:sz w:val="24"/>
+          <w:szCs w:val="24"/>
+        </w:rPr>
+        <w:t xml:space="preserve">Até o momento foram desenvolvidos de forma parcial os módulos, onde pode ser realizado o cadastro, alteração e exclusão de Área, Assunto, Disciplina, </w:t>
+      </w:r>
+      <w:proofErr w:type="gramStart"/>
+      <w:r>
+        <w:rPr>
+          <w:rFonts w:ascii="Times New Roman" w:hAnsi="Times New Roman" w:cs="Times New Roman"/>
+          <w:sz w:val="24"/>
+          <w:szCs w:val="24"/>
+        </w:rPr>
+        <w:t>Prova,</w:t>
+      </w:r>
+      <w:proofErr w:type="gramEnd"/>
+      <w:r>
+        <w:rPr>
+          <w:rFonts w:ascii="Times New Roman" w:hAnsi="Times New Roman" w:cs="Times New Roman"/>
+          <w:sz w:val="24"/>
+          <w:szCs w:val="24"/>
+        </w:rPr>
+        <w:t xml:space="preserve"> Questão e Usuário. Ainda serão desenvolvidas as telas de visualização desses dados. O módulo teste já está em execução, onde questões são aleatoriamente capturadas do banco de dados para que o usuário possa responder a questão ou pular responder outra questão. </w:t>
+      </w:r>
+    </w:p>
+    <w:p>
+      <w:pPr>
+        <w:spacing w:after="0" w:line="360" w:lineRule="auto"/>
+        <w:ind w:firstLine="851"/>
+        <w:jc w:val="both"/>
+        <w:rPr>
+          <w:rFonts w:ascii="Times New Roman" w:hAnsi="Times New Roman" w:cs="Times New Roman"/>
+          <w:sz w:val="24"/>
+          <w:szCs w:val="24"/>
+        </w:rPr>
+      </w:pPr>
+      <w:r>
+        <w:rPr>
+          <w:rFonts w:ascii="Times New Roman" w:hAnsi="Times New Roman" w:cs="Times New Roman"/>
+          <w:sz w:val="24"/>
+          <w:szCs w:val="24"/>
+        </w:rPr>
+        <w:t xml:space="preserve">O modulo prova se encontra preparado para criar uma lista de questões e retornar a quantidade de questões acertadas e quais foram </w:t>
+      </w:r>
+      <w:proofErr w:type="gramStart"/>
+      <w:r>
+        <w:rPr>
+          <w:rFonts w:ascii="Times New Roman" w:hAnsi="Times New Roman" w:cs="Times New Roman"/>
+          <w:sz w:val="24"/>
+          <w:szCs w:val="24"/>
+        </w:rPr>
+        <w:t>as</w:t>
+      </w:r>
+      <w:proofErr w:type="gramEnd"/>
+      <w:r>
+        <w:rPr>
+          <w:rFonts w:ascii="Times New Roman" w:hAnsi="Times New Roman" w:cs="Times New Roman"/>
+          <w:sz w:val="24"/>
+          <w:szCs w:val="24"/>
+        </w:rPr>
+        <w:t xml:space="preserve"> opções respondidas corretamente e quais não foram; para este módulo falta desenvolver o filtro que determinará quais questões serão utilizadas para gerar a prova.</w:t>
+      </w:r>
+    </w:p>
+    <w:p>
+      <w:pPr>
+        <w:spacing w:after="0" w:line="360" w:lineRule="auto"/>
+        <w:ind w:firstLine="851"/>
+        <w:jc w:val="both"/>
+        <w:rPr>
+          <w:rFonts w:ascii="Times New Roman" w:hAnsi="Times New Roman" w:cs="Times New Roman"/>
+          <w:sz w:val="24"/>
+          <w:szCs w:val="24"/>
+        </w:rPr>
+      </w:pPr>
+      <w:r>
+        <w:rPr>
+          <w:rFonts w:ascii="Times New Roman" w:hAnsi="Times New Roman" w:cs="Times New Roman"/>
+          <w:sz w:val="24"/>
+          <w:szCs w:val="24"/>
+        </w:rPr>
+        <w:t xml:space="preserve">Por fim, o módulo login se encontra em desenvolvimento, de onde </w:t>
+      </w:r>
+      <w:proofErr w:type="gramStart"/>
+      <w:r>
+        <w:rPr>
+          <w:rFonts w:ascii="Times New Roman" w:hAnsi="Times New Roman" w:cs="Times New Roman"/>
+          <w:sz w:val="24"/>
+          <w:szCs w:val="24"/>
+        </w:rPr>
+        <w:t>pode-se</w:t>
+      </w:r>
+      <w:proofErr w:type="gramEnd"/>
+      <w:r>
+        <w:rPr>
+          <w:rFonts w:ascii="Times New Roman" w:hAnsi="Times New Roman" w:cs="Times New Roman"/>
+          <w:sz w:val="24"/>
+          <w:szCs w:val="24"/>
+        </w:rPr>
+        <w:t xml:space="preserve"> obter o nome do usuário em acesso e o seu tipo de usuário.</w:t>
+      </w:r>
+    </w:p>
+    <w:p>
+      <w:pPr>
+        <w:spacing w:after="0" w:line="360" w:lineRule="auto"/>
+        <w:ind w:firstLine="851"/>
+        <w:jc w:val="both"/>
+        <w:rPr>
+          <w:rFonts w:ascii="Times New Roman" w:hAnsi="Times New Roman" w:cs="Times New Roman"/>
+          <w:sz w:val="24"/>
+          <w:szCs w:val="24"/>
+        </w:rPr>
+      </w:pPr>
+      <w:r>
+        <w:rPr>
+          <w:rFonts w:ascii="Times New Roman" w:hAnsi="Times New Roman" w:cs="Times New Roman"/>
+          <w:sz w:val="24"/>
+          <w:szCs w:val="24"/>
+        </w:rPr>
+        <w:t>Os próximos passos para o desenvolvimento, além dos já descritos anteriormente, é realizar a integração dos módulos formando o sistema final.</w:t>
       </w:r>
     </w:p>
     <w:sectPr>

</xml_diff>